<commit_message>
Arreglado Word y DER
En base a las correcciones de Tamara.
</commit_message>
<xml_diff>
--- a/Documentación/Entrega1-PA2-TP_INTEGRADOR.docx
+++ b/Documentación/Entrega1-PA2-TP_INTEGRADOR.docx
@@ -602,8 +602,19 @@
                                         <w:lang w:val="es-AR"/>
                                       </w:rPr>
                                       <w:br/>
-                                      <w:t>Juan Pablo Sgobba</w:t>
+                                      <w:t xml:space="preserve">Juan Pablo </w:t>
                                     </w:r>
+                                    <w:proofErr w:type="spellStart"/>
+                                    <w:r>
+                                      <w:rPr>
+                                        <w:color w:val="595959" w:themeColor="text1" w:themeTint="A6"/>
+                                        <w:sz w:val="20"/>
+                                        <w:szCs w:val="20"/>
+                                        <w:lang w:val="es-AR"/>
+                                      </w:rPr>
+                                      <w:t>Sgobba</w:t>
+                                    </w:r>
+                                    <w:proofErr w:type="spellEnd"/>
                                   </w:p>
                                 </w:sdtContent>
                               </w:sdt>
@@ -713,8 +724,19 @@
                                   <w:lang w:val="es-AR"/>
                                 </w:rPr>
                                 <w:br/>
-                                <w:t>Juan Pablo Sgobba</w:t>
+                                <w:t xml:space="preserve">Juan Pablo </w:t>
                               </w:r>
+                              <w:proofErr w:type="spellStart"/>
+                              <w:r>
+                                <w:rPr>
+                                  <w:color w:val="595959" w:themeColor="text1" w:themeTint="A6"/>
+                                  <w:sz w:val="20"/>
+                                  <w:szCs w:val="20"/>
+                                  <w:lang w:val="es-AR"/>
+                                </w:rPr>
+                                <w:t>Sgobba</w:t>
+                              </w:r>
+                              <w:proofErr w:type="spellEnd"/>
                             </w:p>
                           </w:sdtContent>
                         </w:sdt>
@@ -1379,17 +1401,331 @@
     <w:p>
       <w:pPr>
         <w:rPr>
-          <w:b/>
-          <w:sz w:val="24"/>
-          <w:szCs w:val="24"/>
-        </w:rPr>
-      </w:pPr>
-      <w:r>
-        <w:rPr>
           <w:sz w:val="28"/>
           <w:szCs w:val="28"/>
         </w:rPr>
+      </w:pPr>
+      <w:r>
+        <w:rPr>
+          <w:sz w:val="28"/>
+          <w:szCs w:val="28"/>
+        </w:rPr>
         <w:t xml:space="preserve">C) DESCRIPCIÓN DE MÓDULOS FUNCIONALES Se debe identificar los módulos a trabajar en el TP INTEGRADOR junto con las acciones a realizar. </w:t>
+      </w:r>
+    </w:p>
+    <w:p>
+      <w:pPr>
+        <w:pStyle w:val="Prrafodelista"/>
+        <w:numPr>
+          <w:ilvl w:val="0"/>
+          <w:numId w:val="3"/>
+        </w:numPr>
+        <w:rPr>
+          <w:b/>
+          <w:sz w:val="24"/>
+          <w:szCs w:val="24"/>
+        </w:rPr>
+      </w:pPr>
+      <w:r>
+        <w:rPr>
+          <w:sz w:val="24"/>
+          <w:szCs w:val="24"/>
+        </w:rPr>
+        <w:t>Tipo Usuario – Consumidor:</w:t>
+      </w:r>
+    </w:p>
+    <w:p>
+      <w:pPr>
+        <w:pStyle w:val="Prrafodelista"/>
+        <w:numPr>
+          <w:ilvl w:val="1"/>
+          <w:numId w:val="3"/>
+        </w:numPr>
+        <w:spacing w:line="240" w:lineRule="auto"/>
+        <w:rPr>
+          <w:sz w:val="24"/>
+          <w:szCs w:val="24"/>
+        </w:rPr>
+      </w:pPr>
+      <w:r>
+        <w:rPr>
+          <w:sz w:val="24"/>
+          <w:szCs w:val="24"/>
+        </w:rPr>
+        <w:t>Usuario:</w:t>
+      </w:r>
+    </w:p>
+    <w:p>
+      <w:pPr>
+        <w:pStyle w:val="Prrafodelista"/>
+        <w:numPr>
+          <w:ilvl w:val="2"/>
+          <w:numId w:val="3"/>
+        </w:numPr>
+        <w:spacing w:line="240" w:lineRule="auto"/>
+        <w:rPr>
+          <w:sz w:val="24"/>
+          <w:szCs w:val="24"/>
+        </w:rPr>
+      </w:pPr>
+      <w:r>
+        <w:rPr>
+          <w:sz w:val="24"/>
+          <w:szCs w:val="24"/>
+        </w:rPr>
+        <w:t>Alta de usuario.</w:t>
+      </w:r>
+    </w:p>
+    <w:p>
+      <w:pPr>
+        <w:pStyle w:val="Prrafodelista"/>
+        <w:numPr>
+          <w:ilvl w:val="2"/>
+          <w:numId w:val="3"/>
+        </w:numPr>
+        <w:spacing w:line="240" w:lineRule="auto"/>
+        <w:rPr>
+          <w:sz w:val="24"/>
+          <w:szCs w:val="24"/>
+        </w:rPr>
+      </w:pPr>
+      <w:r>
+        <w:rPr>
+          <w:sz w:val="24"/>
+          <w:szCs w:val="24"/>
+        </w:rPr>
+        <w:t>Modificación de usuario.</w:t>
+      </w:r>
+    </w:p>
+    <w:p>
+      <w:pPr>
+        <w:pStyle w:val="Prrafodelista"/>
+        <w:numPr>
+          <w:ilvl w:val="2"/>
+          <w:numId w:val="3"/>
+        </w:numPr>
+        <w:spacing w:line="240" w:lineRule="auto"/>
+        <w:rPr>
+          <w:sz w:val="24"/>
+          <w:szCs w:val="24"/>
+        </w:rPr>
+      </w:pPr>
+      <w:r>
+        <w:rPr>
+          <w:sz w:val="24"/>
+          <w:szCs w:val="24"/>
+        </w:rPr>
+        <w:t>Validación de usuario.</w:t>
+      </w:r>
+    </w:p>
+    <w:p>
+      <w:pPr>
+        <w:pStyle w:val="Prrafodelista"/>
+        <w:numPr>
+          <w:ilvl w:val="2"/>
+          <w:numId w:val="3"/>
+        </w:numPr>
+        <w:spacing w:line="240" w:lineRule="auto"/>
+        <w:rPr>
+          <w:sz w:val="24"/>
+          <w:szCs w:val="24"/>
+        </w:rPr>
+      </w:pPr>
+      <w:r>
+        <w:rPr>
+          <w:sz w:val="24"/>
+          <w:szCs w:val="24"/>
+        </w:rPr>
+        <w:t>Listado de datos de usuario.</w:t>
+      </w:r>
+    </w:p>
+    <w:p>
+      <w:pPr>
+        <w:pStyle w:val="Prrafodelista"/>
+        <w:numPr>
+          <w:ilvl w:val="1"/>
+          <w:numId w:val="3"/>
+        </w:numPr>
+        <w:spacing w:line="240" w:lineRule="auto"/>
+        <w:rPr>
+          <w:sz w:val="24"/>
+          <w:szCs w:val="24"/>
+        </w:rPr>
+      </w:pPr>
+      <w:r>
+        <w:rPr>
+          <w:sz w:val="24"/>
+          <w:szCs w:val="24"/>
+        </w:rPr>
+        <w:t>Señas:</w:t>
+      </w:r>
+    </w:p>
+    <w:p>
+      <w:pPr>
+        <w:pStyle w:val="Prrafodelista"/>
+        <w:numPr>
+          <w:ilvl w:val="2"/>
+          <w:numId w:val="3"/>
+        </w:numPr>
+        <w:spacing w:line="240" w:lineRule="auto"/>
+        <w:rPr>
+          <w:sz w:val="24"/>
+          <w:szCs w:val="24"/>
+        </w:rPr>
+      </w:pPr>
+      <w:r>
+        <w:rPr>
+          <w:sz w:val="24"/>
+          <w:szCs w:val="24"/>
+        </w:rPr>
+        <w:t>Listado de señas.</w:t>
+      </w:r>
+    </w:p>
+    <w:p>
+      <w:pPr>
+        <w:pStyle w:val="Prrafodelista"/>
+        <w:numPr>
+          <w:ilvl w:val="2"/>
+          <w:numId w:val="3"/>
+        </w:numPr>
+        <w:spacing w:line="240" w:lineRule="auto"/>
+        <w:rPr>
+          <w:sz w:val="24"/>
+          <w:szCs w:val="24"/>
+        </w:rPr>
+      </w:pPr>
+      <w:r>
+        <w:rPr>
+          <w:sz w:val="24"/>
+          <w:szCs w:val="24"/>
+        </w:rPr>
+        <w:t>Búsqueda de señas.</w:t>
+      </w:r>
+    </w:p>
+    <w:p>
+      <w:pPr>
+        <w:pStyle w:val="Prrafodelista"/>
+        <w:numPr>
+          <w:ilvl w:val="1"/>
+          <w:numId w:val="3"/>
+        </w:numPr>
+        <w:spacing w:line="240" w:lineRule="auto"/>
+        <w:rPr>
+          <w:sz w:val="24"/>
+          <w:szCs w:val="24"/>
+        </w:rPr>
+      </w:pPr>
+      <w:r>
+        <w:rPr>
+          <w:sz w:val="24"/>
+          <w:szCs w:val="24"/>
+        </w:rPr>
+        <w:t>Niveles:</w:t>
+      </w:r>
+    </w:p>
+    <w:p>
+      <w:pPr>
+        <w:pStyle w:val="Prrafodelista"/>
+        <w:numPr>
+          <w:ilvl w:val="2"/>
+          <w:numId w:val="3"/>
+        </w:numPr>
+        <w:spacing w:line="240" w:lineRule="auto"/>
+        <w:rPr>
+          <w:sz w:val="24"/>
+          <w:szCs w:val="24"/>
+        </w:rPr>
+      </w:pPr>
+      <w:r>
+        <w:rPr>
+          <w:sz w:val="24"/>
+          <w:szCs w:val="24"/>
+        </w:rPr>
+        <w:t>Listado de niveles.</w:t>
+      </w:r>
+    </w:p>
+    <w:p>
+      <w:pPr>
+        <w:pStyle w:val="Prrafodelista"/>
+        <w:numPr>
+          <w:ilvl w:val="1"/>
+          <w:numId w:val="3"/>
+        </w:numPr>
+        <w:spacing w:line="240" w:lineRule="auto"/>
+        <w:rPr>
+          <w:sz w:val="24"/>
+          <w:szCs w:val="24"/>
+        </w:rPr>
+      </w:pPr>
+      <w:r>
+        <w:rPr>
+          <w:sz w:val="24"/>
+          <w:szCs w:val="24"/>
+        </w:rPr>
+        <w:t>Consignas:</w:t>
+      </w:r>
+    </w:p>
+    <w:p>
+      <w:pPr>
+        <w:pStyle w:val="Prrafodelista"/>
+        <w:numPr>
+          <w:ilvl w:val="2"/>
+          <w:numId w:val="3"/>
+        </w:numPr>
+        <w:spacing w:line="240" w:lineRule="auto"/>
+        <w:rPr>
+          <w:sz w:val="24"/>
+          <w:szCs w:val="24"/>
+        </w:rPr>
+      </w:pPr>
+      <w:r>
+        <w:rPr>
+          <w:sz w:val="24"/>
+          <w:szCs w:val="24"/>
+        </w:rPr>
+        <w:t>Listado de consignas.</w:t>
+      </w:r>
+    </w:p>
+    <w:p>
+      <w:pPr>
+        <w:pStyle w:val="Prrafodelista"/>
+        <w:numPr>
+          <w:ilvl w:val="1"/>
+          <w:numId w:val="3"/>
+        </w:numPr>
+        <w:spacing w:line="240" w:lineRule="auto"/>
+        <w:rPr>
+          <w:sz w:val="24"/>
+          <w:szCs w:val="24"/>
+        </w:rPr>
+      </w:pPr>
+      <w:r>
+        <w:rPr>
+          <w:sz w:val="24"/>
+          <w:szCs w:val="24"/>
+        </w:rPr>
+        <w:t>Instituto:</w:t>
+      </w:r>
+    </w:p>
+    <w:p>
+      <w:pPr>
+        <w:pStyle w:val="Prrafodelista"/>
+        <w:numPr>
+          <w:ilvl w:val="2"/>
+          <w:numId w:val="3"/>
+        </w:numPr>
+        <w:spacing w:line="240" w:lineRule="auto"/>
+        <w:rPr>
+          <w:sz w:val="24"/>
+          <w:szCs w:val="24"/>
+        </w:rPr>
+      </w:pPr>
+      <w:r>
+        <w:rPr>
+          <w:sz w:val="24"/>
+          <w:szCs w:val="24"/>
+        </w:rPr>
+        <w:t>Búsqueda de institutos.</w:t>
       </w:r>
     </w:p>
     <w:p>
@@ -1410,7 +1746,7 @@
           <w:sz w:val="24"/>
           <w:szCs w:val="24"/>
         </w:rPr>
-        <w:t>Usuario:</w:t>
+        <w:t>Tipo Usuario – Administrador:</w:t>
       </w:r>
     </w:p>
     <w:p>
@@ -1431,7 +1767,49 @@
           <w:sz w:val="24"/>
           <w:szCs w:val="24"/>
         </w:rPr>
-        <w:t>Alta de usuario.</w:t>
+        <w:t>Usuario:</w:t>
+      </w:r>
+    </w:p>
+    <w:p>
+      <w:pPr>
+        <w:pStyle w:val="Prrafodelista"/>
+        <w:numPr>
+          <w:ilvl w:val="2"/>
+          <w:numId w:val="3"/>
+        </w:numPr>
+        <w:spacing w:line="240" w:lineRule="auto"/>
+        <w:rPr>
+          <w:sz w:val="24"/>
+          <w:szCs w:val="24"/>
+        </w:rPr>
+      </w:pPr>
+      <w:r>
+        <w:rPr>
+          <w:sz w:val="24"/>
+          <w:szCs w:val="24"/>
+        </w:rPr>
+        <w:t>Modificación de usuarios.</w:t>
+      </w:r>
+    </w:p>
+    <w:p>
+      <w:pPr>
+        <w:pStyle w:val="Prrafodelista"/>
+        <w:numPr>
+          <w:ilvl w:val="2"/>
+          <w:numId w:val="3"/>
+        </w:numPr>
+        <w:spacing w:line="240" w:lineRule="auto"/>
+        <w:rPr>
+          <w:sz w:val="24"/>
+          <w:szCs w:val="24"/>
+        </w:rPr>
+      </w:pPr>
+      <w:r>
+        <w:rPr>
+          <w:sz w:val="24"/>
+          <w:szCs w:val="24"/>
+        </w:rPr>
+        <w:t>Baja y Listado de usuarios</w:t>
       </w:r>
     </w:p>
     <w:p>
@@ -1452,7 +1830,70 @@
           <w:sz w:val="24"/>
           <w:szCs w:val="24"/>
         </w:rPr>
-        <w:t>Modificación de usuario.</w:t>
+        <w:t>Niveles:</w:t>
+      </w:r>
+    </w:p>
+    <w:p>
+      <w:pPr>
+        <w:pStyle w:val="Prrafodelista"/>
+        <w:numPr>
+          <w:ilvl w:val="2"/>
+          <w:numId w:val="3"/>
+        </w:numPr>
+        <w:spacing w:line="240" w:lineRule="auto"/>
+        <w:rPr>
+          <w:sz w:val="24"/>
+          <w:szCs w:val="24"/>
+        </w:rPr>
+      </w:pPr>
+      <w:r>
+        <w:rPr>
+          <w:sz w:val="24"/>
+          <w:szCs w:val="24"/>
+        </w:rPr>
+        <w:t>Alta de Niveles.</w:t>
+      </w:r>
+    </w:p>
+    <w:p>
+      <w:pPr>
+        <w:pStyle w:val="Prrafodelista"/>
+        <w:numPr>
+          <w:ilvl w:val="2"/>
+          <w:numId w:val="3"/>
+        </w:numPr>
+        <w:spacing w:line="240" w:lineRule="auto"/>
+        <w:rPr>
+          <w:sz w:val="24"/>
+          <w:szCs w:val="24"/>
+        </w:rPr>
+      </w:pPr>
+      <w:r>
+        <w:rPr>
+          <w:sz w:val="24"/>
+          <w:szCs w:val="24"/>
+        </w:rPr>
+        <w:t>Modificación de niveles.</w:t>
+      </w:r>
+    </w:p>
+    <w:p>
+      <w:pPr>
+        <w:pStyle w:val="Prrafodelista"/>
+        <w:numPr>
+          <w:ilvl w:val="2"/>
+          <w:numId w:val="3"/>
+        </w:numPr>
+        <w:spacing w:line="240" w:lineRule="auto"/>
+        <w:rPr>
+          <w:sz w:val="24"/>
+          <w:szCs w:val="24"/>
+        </w:rPr>
+      </w:pPr>
+      <w:r>
+        <w:rPr>
+          <w:sz w:val="24"/>
+          <w:szCs w:val="24"/>
+        </w:rPr>
+        <w:t>Baja y Listado de niveles.</w:t>
       </w:r>
     </w:p>
     <w:p>
@@ -1473,7 +1914,70 @@
           <w:sz w:val="24"/>
           <w:szCs w:val="24"/>
         </w:rPr>
-        <w:t>Validación de usuario.</w:t>
+        <w:t>Consignas:</w:t>
+      </w:r>
+    </w:p>
+    <w:p>
+      <w:pPr>
+        <w:pStyle w:val="Prrafodelista"/>
+        <w:numPr>
+          <w:ilvl w:val="2"/>
+          <w:numId w:val="3"/>
+        </w:numPr>
+        <w:spacing w:line="240" w:lineRule="auto"/>
+        <w:rPr>
+          <w:sz w:val="24"/>
+          <w:szCs w:val="24"/>
+        </w:rPr>
+      </w:pPr>
+      <w:r>
+        <w:rPr>
+          <w:sz w:val="24"/>
+          <w:szCs w:val="24"/>
+        </w:rPr>
+        <w:t>Alta de consignas.</w:t>
+      </w:r>
+    </w:p>
+    <w:p>
+      <w:pPr>
+        <w:pStyle w:val="Prrafodelista"/>
+        <w:numPr>
+          <w:ilvl w:val="2"/>
+          <w:numId w:val="3"/>
+        </w:numPr>
+        <w:spacing w:line="240" w:lineRule="auto"/>
+        <w:rPr>
+          <w:sz w:val="24"/>
+          <w:szCs w:val="24"/>
+        </w:rPr>
+      </w:pPr>
+      <w:r>
+        <w:rPr>
+          <w:sz w:val="24"/>
+          <w:szCs w:val="24"/>
+        </w:rPr>
+        <w:t>Modificación de consignas.</w:t>
+      </w:r>
+    </w:p>
+    <w:p>
+      <w:pPr>
+        <w:pStyle w:val="Prrafodelista"/>
+        <w:numPr>
+          <w:ilvl w:val="2"/>
+          <w:numId w:val="3"/>
+        </w:numPr>
+        <w:spacing w:line="240" w:lineRule="auto"/>
+        <w:rPr>
+          <w:sz w:val="24"/>
+          <w:szCs w:val="24"/>
+        </w:rPr>
+      </w:pPr>
+      <w:r>
+        <w:rPr>
+          <w:sz w:val="24"/>
+          <w:szCs w:val="24"/>
+        </w:rPr>
+        <w:t>Baja y Listado de consignas.</w:t>
       </w:r>
     </w:p>
     <w:p>
@@ -1494,14 +1998,15 @@
           <w:sz w:val="24"/>
           <w:szCs w:val="24"/>
         </w:rPr>
-        <w:t>Listado de datos de usuario.</w:t>
+        <w:lastRenderedPageBreak/>
+        <w:t>Opciones:</w:t>
       </w:r>
     </w:p>
     <w:p>
       <w:pPr>
         <w:pStyle w:val="Prrafodelista"/>
         <w:numPr>
-          <w:ilvl w:val="0"/>
+          <w:ilvl w:val="2"/>
           <w:numId w:val="3"/>
         </w:numPr>
         <w:spacing w:line="240" w:lineRule="auto"/>
@@ -1515,14 +2020,14 @@
           <w:sz w:val="24"/>
           <w:szCs w:val="24"/>
         </w:rPr>
-        <w:t>Señas:</w:t>
+        <w:t>Alta de opciones.</w:t>
       </w:r>
     </w:p>
     <w:p>
       <w:pPr>
         <w:pStyle w:val="Prrafodelista"/>
         <w:numPr>
-          <w:ilvl w:val="1"/>
+          <w:ilvl w:val="2"/>
           <w:numId w:val="3"/>
         </w:numPr>
         <w:spacing w:line="240" w:lineRule="auto"/>
@@ -1536,14 +2041,14 @@
           <w:sz w:val="24"/>
           <w:szCs w:val="24"/>
         </w:rPr>
-        <w:t>Listado de señas.</w:t>
+        <w:t>Modificación de opciones.</w:t>
       </w:r>
     </w:p>
     <w:p>
       <w:pPr>
         <w:pStyle w:val="Prrafodelista"/>
         <w:numPr>
-          <w:ilvl w:val="1"/>
+          <w:ilvl w:val="2"/>
           <w:numId w:val="3"/>
         </w:numPr>
         <w:spacing w:line="240" w:lineRule="auto"/>
@@ -1557,144 +2062,9 @@
           <w:sz w:val="24"/>
           <w:szCs w:val="24"/>
         </w:rPr>
-        <w:t>Búsqueda de señas.</w:t>
-      </w:r>
-    </w:p>
-    <w:p>
-      <w:pPr>
-        <w:pStyle w:val="Prrafodelista"/>
-        <w:numPr>
-          <w:ilvl w:val="0"/>
-          <w:numId w:val="3"/>
-        </w:numPr>
-        <w:spacing w:line="240" w:lineRule="auto"/>
-        <w:rPr>
-          <w:sz w:val="24"/>
-          <w:szCs w:val="24"/>
-        </w:rPr>
-      </w:pPr>
-      <w:r>
-        <w:rPr>
-          <w:sz w:val="24"/>
-          <w:szCs w:val="24"/>
-        </w:rPr>
-        <w:t>Niveles:</w:t>
-      </w:r>
-    </w:p>
-    <w:p>
-      <w:pPr>
-        <w:pStyle w:val="Prrafodelista"/>
-        <w:numPr>
-          <w:ilvl w:val="1"/>
-          <w:numId w:val="3"/>
-        </w:numPr>
-        <w:spacing w:line="240" w:lineRule="auto"/>
-        <w:rPr>
-          <w:sz w:val="24"/>
-          <w:szCs w:val="24"/>
-        </w:rPr>
-      </w:pPr>
-      <w:r>
-        <w:rPr>
-          <w:sz w:val="24"/>
-          <w:szCs w:val="24"/>
-        </w:rPr>
-        <w:t>Listado de niveles.</w:t>
-      </w:r>
-    </w:p>
-    <w:p>
-      <w:pPr>
-        <w:pStyle w:val="Prrafodelista"/>
-        <w:numPr>
-          <w:ilvl w:val="0"/>
-          <w:numId w:val="3"/>
-        </w:numPr>
-        <w:spacing w:line="240" w:lineRule="auto"/>
-        <w:rPr>
-          <w:sz w:val="24"/>
-          <w:szCs w:val="24"/>
-        </w:rPr>
-      </w:pPr>
-      <w:r>
-        <w:rPr>
-          <w:sz w:val="24"/>
-          <w:szCs w:val="24"/>
-        </w:rPr>
-        <w:t>Consignas:</w:t>
-      </w:r>
-    </w:p>
-    <w:p>
-      <w:pPr>
-        <w:pStyle w:val="Prrafodelista"/>
-        <w:numPr>
-          <w:ilvl w:val="1"/>
-          <w:numId w:val="3"/>
-        </w:numPr>
-        <w:spacing w:line="240" w:lineRule="auto"/>
-        <w:rPr>
-          <w:sz w:val="24"/>
-          <w:szCs w:val="24"/>
-        </w:rPr>
-      </w:pPr>
-      <w:r>
-        <w:rPr>
-          <w:sz w:val="24"/>
-          <w:szCs w:val="24"/>
-        </w:rPr>
-        <w:t>Listado de consignas.</w:t>
-      </w:r>
-    </w:p>
-    <w:p>
-      <w:pPr>
-        <w:pStyle w:val="Prrafodelista"/>
-        <w:numPr>
-          <w:ilvl w:val="0"/>
-          <w:numId w:val="3"/>
-        </w:numPr>
-        <w:spacing w:line="240" w:lineRule="auto"/>
-        <w:rPr>
-          <w:sz w:val="24"/>
-          <w:szCs w:val="24"/>
-        </w:rPr>
-      </w:pPr>
-      <w:r>
-        <w:rPr>
-          <w:sz w:val="24"/>
-          <w:szCs w:val="24"/>
-        </w:rPr>
-        <w:t>Instituto:</w:t>
-      </w:r>
-    </w:p>
-    <w:p>
-      <w:pPr>
-        <w:pStyle w:val="Prrafodelista"/>
-        <w:numPr>
-          <w:ilvl w:val="1"/>
-          <w:numId w:val="3"/>
-        </w:numPr>
-        <w:spacing w:line="240" w:lineRule="auto"/>
-        <w:rPr>
-          <w:sz w:val="24"/>
-          <w:szCs w:val="24"/>
-        </w:rPr>
-      </w:pPr>
-      <w:r>
-        <w:rPr>
-          <w:sz w:val="24"/>
-          <w:szCs w:val="24"/>
-        </w:rPr>
-        <w:t>Búsqueda de institutos.</w:t>
-      </w:r>
-    </w:p>
-    <w:p/>
-    <w:p/>
-    <w:p/>
-    <w:p/>
-    <w:p/>
-    <w:p/>
-    <w:p/>
-    <w:p/>
-    <w:p/>
+        <w:t>Baja y Listado de opciones.</w:t>
+      </w:r>
+    </w:p>
     <w:p>
       <w:pPr>
         <w:rPr>
@@ -1721,25 +2091,23 @@
     <w:p>
       <w:pPr>
         <w:ind w:left="-1276"/>
-        <w:rPr>
-          <w:sz w:val="24"/>
-          <w:szCs w:val="24"/>
-        </w:rPr>
-      </w:pPr>
-      <w:r>
-        <w:rPr>
-          <w:b/>
-          <w:bCs/>
+        <w:jc w:val="center"/>
+        <w:rPr>
+          <w:sz w:val="24"/>
+          <w:szCs w:val="24"/>
+        </w:rPr>
+      </w:pPr>
+      <w:r>
+        <w:rPr>
           <w:noProof/>
-          <w:sz w:val="40"/>
-          <w:szCs w:val="40"/>
-          <w:lang w:val="es-AR" w:eastAsia="es-AR"/>
+          <w:sz w:val="24"/>
+          <w:szCs w:val="24"/>
         </w:rPr>
         <w:drawing>
-          <wp:inline distT="0" distB="0" distL="0" distR="0" wp14:anchorId="09D69244" wp14:editId="61CD844A">
-            <wp:extent cx="7124700" cy="4724386"/>
+          <wp:inline distT="0" distB="0" distL="0" distR="0" wp14:anchorId="08EC42C0" wp14:editId="08094BC6">
+            <wp:extent cx="5400040" cy="3580765"/>
             <wp:effectExtent l="0" t="0" r="0" b="635"/>
-            <wp:docPr id="12" name="Imagen 12"/>
+            <wp:docPr id="1" name="Imagen 1"/>
             <wp:cNvGraphicFramePr>
               <a:graphicFrameLocks xmlns:a="http://schemas.openxmlformats.org/drawingml/2006/main" noChangeAspect="1"/>
             </wp:cNvGraphicFramePr>
@@ -1747,7 +2115,7 @@
               <a:graphicData uri="http://schemas.openxmlformats.org/drawingml/2006/picture">
                 <pic:pic xmlns:pic="http://schemas.openxmlformats.org/drawingml/2006/picture">
                   <pic:nvPicPr>
-                    <pic:cNvPr id="12" name="Imagen 12"/>
+                    <pic:cNvPr id="1" name="Imagen 1"/>
                     <pic:cNvPicPr/>
                   </pic:nvPicPr>
                   <pic:blipFill>
@@ -1765,7 +2133,7 @@
                   <pic:spPr>
                     <a:xfrm>
                       <a:off x="0" y="0"/>
-                      <a:ext cx="7200340" cy="4774543"/>
+                      <a:ext cx="5400040" cy="3580765"/>
                     </a:xfrm>
                     <a:prstGeom prst="rect">
                       <a:avLst/>
@@ -1908,7 +2276,7 @@
   <w:abstractNum w:abstractNumId="1" w15:restartNumberingAfterBreak="0">
     <w:nsid w:val="2DD50364"/>
     <w:multiLevelType w:val="hybridMultilevel"/>
-    <w:tmpl w:val="20804304"/>
+    <w:tmpl w:val="159C79B8"/>
     <w:lvl w:ilvl="0" w:tplc="0C0A0001">
       <w:start w:val="1"/>
       <w:numFmt w:val="bullet"/>
@@ -1933,7 +2301,7 @@
         <w:rFonts w:ascii="Courier New" w:hAnsi="Courier New" w:cs="Courier New" w:hint="default"/>
       </w:rPr>
     </w:lvl>
-    <w:lvl w:ilvl="2" w:tplc="0C0A0005" w:tentative="1">
+    <w:lvl w:ilvl="2" w:tplc="0C0A0005">
       <w:start w:val="1"/>
       <w:numFmt w:val="bullet"/>
       <w:lvlText w:val=""/>

</xml_diff>

<commit_message>
Corrección de cositas en la documentación.
</commit_message>
<xml_diff>
--- a/Documentación/Entrega1-PA2-TP_INTEGRADOR.docx
+++ b/Documentación/Entrega1-PA2-TP_INTEGRADOR.docx
@@ -2076,6 +2076,7 @@
     <w:p>
       <w:pPr>
         <w:rPr>
+          <w:noProof/>
           <w:sz w:val="24"/>
           <w:szCs w:val="24"/>
         </w:rPr>
@@ -2087,27 +2088,33 @@
         </w:rPr>
         <w:t>D) MODELO DE DATOS Se deberá entregar un DER, especificando los datos que va a contener cada tabla.</w:t>
       </w:r>
-    </w:p>
-    <w:p>
-      <w:pPr>
-        <w:ind w:left="-1276"/>
-        <w:jc w:val="center"/>
-        <w:rPr>
-          <w:sz w:val="24"/>
-          <w:szCs w:val="24"/>
-        </w:rPr>
-      </w:pPr>
       <w:r>
         <w:rPr>
           <w:noProof/>
           <w:sz w:val="24"/>
           <w:szCs w:val="24"/>
         </w:rPr>
+        <w:t xml:space="preserve"> </w:t>
+      </w:r>
+    </w:p>
+    <w:p>
+      <w:pPr>
+        <w:rPr>
+          <w:sz w:val="24"/>
+          <w:szCs w:val="24"/>
+        </w:rPr>
+      </w:pPr>
+      <w:r>
+        <w:rPr>
+          <w:noProof/>
+          <w:sz w:val="24"/>
+          <w:szCs w:val="24"/>
+        </w:rPr>
         <w:drawing>
-          <wp:inline distT="0" distB="0" distL="0" distR="0" wp14:anchorId="08EC42C0" wp14:editId="08094BC6">
-            <wp:extent cx="5400040" cy="3580765"/>
-            <wp:effectExtent l="0" t="0" r="0" b="635"/>
-            <wp:docPr id="1" name="Imagen 1"/>
+          <wp:inline distT="0" distB="0" distL="0" distR="0" wp14:anchorId="06D58B26" wp14:editId="3ABC14B2">
+            <wp:extent cx="5400040" cy="3651885"/>
+            <wp:effectExtent l="0" t="0" r="0" b="5715"/>
+            <wp:docPr id="2" name="Imagen 2"/>
             <wp:cNvGraphicFramePr>
               <a:graphicFrameLocks xmlns:a="http://schemas.openxmlformats.org/drawingml/2006/main" noChangeAspect="1"/>
             </wp:cNvGraphicFramePr>
@@ -2115,7 +2122,7 @@
               <a:graphicData uri="http://schemas.openxmlformats.org/drawingml/2006/picture">
                 <pic:pic xmlns:pic="http://schemas.openxmlformats.org/drawingml/2006/picture">
                   <pic:nvPicPr>
-                    <pic:cNvPr id="1" name="Imagen 1"/>
+                    <pic:cNvPr id="2" name="Imagen 2"/>
                     <pic:cNvPicPr/>
                   </pic:nvPicPr>
                   <pic:blipFill>
@@ -2133,7 +2140,7 @@
                   <pic:spPr>
                     <a:xfrm>
                       <a:off x="0" y="0"/>
-                      <a:ext cx="5400040" cy="3580765"/>
+                      <a:ext cx="5400040" cy="3651885"/>
                     </a:xfrm>
                     <a:prstGeom prst="rect">
                       <a:avLst/>
@@ -2145,6 +2152,16 @@
           </wp:inline>
         </w:drawing>
       </w:r>
+    </w:p>
+    <w:p>
+      <w:pPr>
+        <w:ind w:left="-1276"/>
+        <w:jc w:val="center"/>
+        <w:rPr>
+          <w:sz w:val="24"/>
+          <w:szCs w:val="24"/>
+        </w:rPr>
+      </w:pPr>
     </w:p>
     <w:sectPr>
       <w:pgSz w:w="11906" w:h="16838"/>

</xml_diff>

<commit_message>
Corregido algo de documentación
</commit_message>
<xml_diff>
--- a/Documentación/Entrega1-PA2-TP_INTEGRADOR.docx
+++ b/Documentación/Entrega1-PA2-TP_INTEGRADOR.docx
@@ -2026,10 +2026,10 @@
           <w:szCs w:val="24"/>
         </w:rPr>
         <w:drawing>
-          <wp:inline distT="0" distB="0" distL="0" distR="0" wp14:anchorId="2D4E27DE" wp14:editId="28C5ACAE">
+          <wp:inline distT="0" distB="0" distL="0" distR="0" wp14:anchorId="75C1BB4B" wp14:editId="113229CF">
             <wp:extent cx="5400675" cy="4876800"/>
             <wp:effectExtent l="0" t="0" r="9525" b="0"/>
-            <wp:docPr id="1" name="Imagen 1"/>
+            <wp:docPr id="2" name="Imagen 2"/>
             <wp:cNvGraphicFramePr>
               <a:graphicFrameLocks xmlns:a="http://schemas.openxmlformats.org/drawingml/2006/main" noChangeAspect="1"/>
             </wp:cNvGraphicFramePr>

</xml_diff>

<commit_message>
Corregido de vuelta otra cosa
</commit_message>
<xml_diff>
--- a/Documentación/Entrega1-PA2-TP_INTEGRADOR.docx
+++ b/Documentación/Entrega1-PA2-TP_INTEGRADOR.docx
@@ -2026,10 +2026,10 @@
           <w:szCs w:val="24"/>
         </w:rPr>
         <w:drawing>
-          <wp:inline distT="0" distB="0" distL="0" distR="0" wp14:anchorId="75C1BB4B" wp14:editId="113229CF">
-            <wp:extent cx="5400675" cy="4876800"/>
-            <wp:effectExtent l="0" t="0" r="9525" b="0"/>
-            <wp:docPr id="2" name="Imagen 2"/>
+          <wp:inline distT="0" distB="0" distL="0" distR="0" wp14:anchorId="6D5199D4" wp14:editId="1B7C3DC7">
+            <wp:extent cx="5400040" cy="4879975"/>
+            <wp:effectExtent l="0" t="0" r="0" b="0"/>
+            <wp:docPr id="1" name="Imagen 1"/>
             <wp:cNvGraphicFramePr>
               <a:graphicFrameLocks xmlns:a="http://schemas.openxmlformats.org/drawingml/2006/main" noChangeAspect="1"/>
             </wp:cNvGraphicFramePr>
@@ -2037,10 +2037,8 @@
               <a:graphicData uri="http://schemas.openxmlformats.org/drawingml/2006/picture">
                 <pic:pic xmlns:pic="http://schemas.openxmlformats.org/drawingml/2006/picture">
                   <pic:nvPicPr>
-                    <pic:cNvPr id="0" name="Picture 1"/>
-                    <pic:cNvPicPr>
-                      <a:picLocks noChangeAspect="1" noChangeArrowheads="1"/>
-                    </pic:cNvPicPr>
+                    <pic:cNvPr id="1" name="Imagen 1"/>
+                    <pic:cNvPicPr/>
                   </pic:nvPicPr>
                   <pic:blipFill>
                     <a:blip r:embed="rId8">
@@ -2050,23 +2048,18 @@
                         </a:ext>
                       </a:extLst>
                     </a:blip>
-                    <a:srcRect/>
                     <a:stretch>
                       <a:fillRect/>
                     </a:stretch>
                   </pic:blipFill>
-                  <pic:spPr bwMode="auto">
+                  <pic:spPr>
                     <a:xfrm>
                       <a:off x="0" y="0"/>
-                      <a:ext cx="5400675" cy="4876800"/>
+                      <a:ext cx="5400040" cy="4879975"/>
                     </a:xfrm>
                     <a:prstGeom prst="rect">
                       <a:avLst/>
                     </a:prstGeom>
-                    <a:noFill/>
-                    <a:ln>
-                      <a:noFill/>
-                    </a:ln>
                   </pic:spPr>
                 </pic:pic>
               </a:graphicData>

</xml_diff>

<commit_message>
Ultima corrección lo juro
</commit_message>
<xml_diff>
--- a/Documentación/Entrega1-PA2-TP_INTEGRADOR.docx
+++ b/Documentación/Entrega1-PA2-TP_INTEGRADOR.docx
@@ -2026,10 +2026,10 @@
           <w:szCs w:val="24"/>
         </w:rPr>
         <w:drawing>
-          <wp:inline distT="0" distB="0" distL="0" distR="0" wp14:anchorId="6D5199D4" wp14:editId="1B7C3DC7">
+          <wp:inline distT="0" distB="0" distL="0" distR="0" wp14:anchorId="11DCE58B" wp14:editId="4FB7EB55">
             <wp:extent cx="5400040" cy="4879975"/>
             <wp:effectExtent l="0" t="0" r="0" b="0"/>
-            <wp:docPr id="1" name="Imagen 1"/>
+            <wp:docPr id="2" name="Imagen 2"/>
             <wp:cNvGraphicFramePr>
               <a:graphicFrameLocks xmlns:a="http://schemas.openxmlformats.org/drawingml/2006/main" noChangeAspect="1"/>
             </wp:cNvGraphicFramePr>
@@ -2037,7 +2037,7 @@
               <a:graphicData uri="http://schemas.openxmlformats.org/drawingml/2006/picture">
                 <pic:pic xmlns:pic="http://schemas.openxmlformats.org/drawingml/2006/picture">
                   <pic:nvPicPr>
-                    <pic:cNvPr id="1" name="Imagen 1"/>
+                    <pic:cNvPr id="2" name="Imagen 2"/>
                     <pic:cNvPicPr/>
                   </pic:nvPicPr>
                   <pic:blipFill>

</xml_diff>